<commit_message>
laporan selesai bab 4
</commit_message>
<xml_diff>
--- a/laporan/Skripsi 1.4.3.docx
+++ b/laporan/Skripsi 1.4.3.docx
@@ -42359,7 +42359,7 @@
                   <m:endChr m:val="|"/>
                   <m:ctrlPr>
                     <w:rPr>
-                      <w:rFonts w:ascii="Cambria Math" w:cs="Cambria Math"/>
+                      <w:rFonts w:ascii="Cambria Math" w:hAnsi="Cambria Math" w:cs="Cambria Math"/>
                       <w:i/>
                     </w:rPr>
                   </m:ctrlPr>
@@ -42371,281 +42371,7 @@
                       <m:endChr m:val="|"/>
                       <m:ctrlPr>
                         <w:rPr>
-                          <w:rFonts w:ascii="Cambria Math" w:cs="Cambria Math"/>
-                          <w:i/>
-                        </w:rPr>
-                      </m:ctrlPr>
-                    </m:dPr>
-                    <m:e>
-                      <m:r>
-                        <w:rPr>
-                          <w:rFonts w:ascii="Cambria Math" w:cs="Cambria Math"/>
-                        </w:rPr>
-                        <m:t>X</m:t>
-                      </m:r>
-                      <m:r>
-                        <w:rPr>
-                          <w:rFonts w:ascii="Cambria Math" w:cs="Cambria Math"/>
-                        </w:rPr>
-                        <m:t>-</m:t>
-                      </m:r>
-                      <m:r>
-                        <w:rPr>
-                          <w:rFonts w:ascii="Cambria Math" w:cs="Cambria Math"/>
-                        </w:rPr>
-                        <m:t>W</m:t>
-                      </m:r>
-                      <m:r>
-                        <w:rPr>
-                          <w:rFonts w:ascii="Cambria Math" w:cs="Cambria Math"/>
-                        </w:rPr>
-                        <m:t>s</m:t>
-                      </m:r>
-                    </m:e>
-                  </m:d>
-                </m:e>
-              </m:d>
-              <m:r>
-                <m:rPr>
-                  <m:sty m:val="p"/>
-                </m:rPr>
-                <w:rPr>
-                  <w:rFonts w:ascii="Cambria Math" w:hAnsi="Cambria Math" w:cs="Cambria Math"/>
-                </w:rPr>
-                <m:t>=</m:t>
-              </m:r>
-              <m:rad>
-                <m:radPr>
-                  <m:degHide m:val="1"/>
-                  <m:ctrlPr>
-                    <w:rPr>
-                      <w:rFonts w:ascii="Cambria Math" w:hAnsi="Cambria Math" w:cs="Cambria Math"/>
-                    </w:rPr>
-                  </m:ctrlPr>
-                </m:radPr>
-                <m:deg/>
-                <m:e>
-                  <m:sSup>
-                    <m:sSupPr>
-                      <m:ctrlPr>
-                        <w:rPr>
                           <w:rFonts w:ascii="Cambria Math" w:hAnsi="Cambria Math" w:cs="Cambria Math"/>
-                          <w:i/>
-                        </w:rPr>
-                      </m:ctrlPr>
-                    </m:sSupPr>
-                    <m:e>
-                      <m:d>
-                        <m:dPr>
-                          <m:ctrlPr>
-                            <w:rPr>
-                              <w:rFonts w:ascii="Cambria Math" w:hAnsi="Cambria Math" w:cs="Cambria Math"/>
-                              <w:i/>
-                            </w:rPr>
-                          </m:ctrlPr>
-                        </m:dPr>
-                        <m:e>
-                          <m:r>
-                            <w:rPr>
-                              <w:rFonts w:ascii="Cambria Math" w:hAnsi="Cambria Math" w:cs="Cambria Math"/>
-                            </w:rPr>
-                            <m:t>X</m:t>
-                          </m:r>
-                          <m:r>
-                            <w:rPr>
-                              <w:rFonts w:ascii="Cambria Math" w:hAnsi="Cambria Math" w:cs="Cambria Math"/>
-                            </w:rPr>
-                            <m:t>1</m:t>
-                          </m:r>
-                          <m:r>
-                            <w:rPr>
-                              <w:rFonts w:ascii="Cambria Math" w:hAnsi="Cambria Math" w:cs="Cambria Math"/>
-                            </w:rPr>
-                            <m:t>-W</m:t>
-                          </m:r>
-                          <m:r>
-                            <w:rPr>
-                              <w:rFonts w:ascii="Cambria Math" w:hAnsi="Cambria Math" w:cs="Cambria Math"/>
-                            </w:rPr>
-                            <m:t>s1</m:t>
-                          </m:r>
-                        </m:e>
-                      </m:d>
-                    </m:e>
-                    <m:sup>
-                      <m:r>
-                        <w:rPr>
-                          <w:rFonts w:ascii="Cambria Math" w:hAnsi="Cambria Math" w:cs="Cambria Math"/>
-                        </w:rPr>
-                        <m:t>2</m:t>
-                      </m:r>
-                    </m:sup>
-                  </m:sSup>
-                  <m:r>
-                    <w:rPr>
-                      <w:rFonts w:ascii="Cambria Math" w:hAnsi="Cambria Math" w:cs="Cambria Math"/>
-                    </w:rPr>
-                    <m:t xml:space="preserve"> </m:t>
-                  </m:r>
-                  <m:sSup>
-                    <m:sSupPr>
-                      <m:ctrlPr>
-                        <w:rPr>
-                          <w:rFonts w:ascii="Cambria Math" w:hAnsi="Cambria Math" w:cs="Cambria Math"/>
-                          <w:i/>
-                        </w:rPr>
-                      </m:ctrlPr>
-                    </m:sSupPr>
-                    <m:e>
-                      <m:r>
-                        <w:rPr>
-                          <w:rFonts w:ascii="Cambria Math" w:hAnsi="Cambria Math" w:cs="Cambria Math"/>
-                        </w:rPr>
-                        <m:t xml:space="preserve">+ </m:t>
-                      </m:r>
-                      <m:d>
-                        <m:dPr>
-                          <m:ctrlPr>
-                            <w:rPr>
-                              <w:rFonts w:ascii="Cambria Math" w:hAnsi="Cambria Math" w:cs="Cambria Math"/>
-                              <w:i/>
-                            </w:rPr>
-                          </m:ctrlPr>
-                        </m:dPr>
-                        <m:e>
-                          <m:r>
-                            <w:rPr>
-                              <w:rFonts w:ascii="Cambria Math" w:hAnsi="Cambria Math" w:cs="Cambria Math"/>
-                            </w:rPr>
-                            <m:t>X</m:t>
-                          </m:r>
-                          <m:r>
-                            <w:rPr>
-                              <w:rFonts w:ascii="Cambria Math" w:hAnsi="Cambria Math" w:cs="Cambria Math"/>
-                            </w:rPr>
-                            <m:t>2</m:t>
-                          </m:r>
-                          <m:r>
-                            <w:rPr>
-                              <w:rFonts w:ascii="Cambria Math" w:hAnsi="Cambria Math" w:cs="Cambria Math"/>
-                            </w:rPr>
-                            <m:t>-Ws</m:t>
-                          </m:r>
-                          <m:r>
-                            <w:rPr>
-                              <w:rFonts w:ascii="Cambria Math" w:hAnsi="Cambria Math" w:cs="Cambria Math"/>
-                            </w:rPr>
-                            <m:t>2</m:t>
-                          </m:r>
-                        </m:e>
-                      </m:d>
-                    </m:e>
-                    <m:sup>
-                      <m:r>
-                        <w:rPr>
-                          <w:rFonts w:ascii="Cambria Math" w:hAnsi="Cambria Math" w:cs="Cambria Math"/>
-                        </w:rPr>
-                        <m:t>2</m:t>
-                      </m:r>
-                    </m:sup>
-                  </m:sSup>
-                  <m:r>
-                    <w:rPr>
-                      <w:rFonts w:ascii="Cambria Math" w:hAnsi="Cambria Math" w:cs="Cambria Math"/>
-                    </w:rPr>
-                    <m:t xml:space="preserve">+ </m:t>
-                  </m:r>
-                  <m:sSup>
-                    <m:sSupPr>
-                      <m:ctrlPr>
-                        <w:rPr>
-                          <w:rFonts w:ascii="Cambria Math" w:hAnsi="Cambria Math" w:cs="Cambria Math"/>
-                          <w:i/>
-                        </w:rPr>
-                      </m:ctrlPr>
-                    </m:sSupPr>
-                    <m:e>
-                      <m:d>
-                        <m:dPr>
-                          <m:ctrlPr>
-                            <w:rPr>
-                              <w:rFonts w:ascii="Cambria Math" w:hAnsi="Cambria Math" w:cs="Cambria Math"/>
-                              <w:i/>
-                            </w:rPr>
-                          </m:ctrlPr>
-                        </m:dPr>
-                        <m:e>
-                          <m:r>
-                            <w:rPr>
-                              <w:rFonts w:ascii="Cambria Math" w:hAnsi="Cambria Math" w:cs="Cambria Math"/>
-                            </w:rPr>
-                            <m:t>X</m:t>
-                          </m:r>
-                          <m:r>
-                            <w:rPr>
-                              <w:rFonts w:ascii="Cambria Math" w:hAnsi="Cambria Math" w:cs="Cambria Math"/>
-                            </w:rPr>
-                            <m:t>3</m:t>
-                          </m:r>
-                          <m:r>
-                            <w:rPr>
-                              <w:rFonts w:ascii="Cambria Math" w:hAnsi="Cambria Math" w:cs="Cambria Math"/>
-                            </w:rPr>
-                            <m:t>-Ws</m:t>
-                          </m:r>
-                          <m:r>
-                            <w:rPr>
-                              <w:rFonts w:ascii="Cambria Math" w:hAnsi="Cambria Math" w:cs="Cambria Math"/>
-                            </w:rPr>
-                            <m:t>3</m:t>
-                          </m:r>
-                        </m:e>
-                      </m:d>
-                    </m:e>
-                    <m:sup>
-                      <m:r>
-                        <w:rPr>
-                          <w:rFonts w:ascii="Cambria Math" w:hAnsi="Cambria Math" w:cs="Cambria Math"/>
-                        </w:rPr>
-                        <m:t>2</m:t>
-                      </m:r>
-                    </m:sup>
-                  </m:sSup>
-                  <m:r>
-                    <w:rPr>
-                      <w:rFonts w:ascii="Cambria Math" w:hAnsi="Cambria Math" w:cs="Cambria Math"/>
-                    </w:rPr>
-                    <m:t>+…</m:t>
-                  </m:r>
-                </m:e>
-              </m:rad>
-              <m:ctrlPr>
-                <w:rPr>
-                  <w:rFonts w:ascii="Cambria Math" w:eastAsia="Cambria Math" w:hAnsi="Cambria Math" w:cs="Cambria Math"/>
-                  <w:i/>
-                </w:rPr>
-              </m:ctrlPr>
-            </m:e>
-            <m:e>
-              <m:d>
-                <m:dPr>
-                  <m:begChr m:val="|"/>
-                  <m:endChr m:val="|"/>
-                  <m:ctrlPr>
-                    <w:rPr>
-                      <w:rFonts w:ascii="Cambria Math" w:cs="Cambria Math"/>
-                      <w:i/>
-                    </w:rPr>
-                  </m:ctrlPr>
-                </m:dPr>
-                <m:e>
-                  <m:d>
-                    <m:dPr>
-                      <m:begChr m:val="|"/>
-                      <m:endChr m:val="|"/>
-                      <m:ctrlPr>
-                        <w:rPr>
-                          <w:rFonts w:ascii="Cambria Math" w:cs="Cambria Math"/>
                           <w:i/>
                         </w:rPr>
                       </m:ctrlPr>
@@ -42717,19 +42443,7 @@
                             <w:rPr>
                               <w:rFonts w:ascii="Cambria Math" w:hAnsi="Cambria Math" w:cs="Cambria Math"/>
                             </w:rPr>
-                            <m:t>1</m:t>
-                          </m:r>
-                          <m:r>
-                            <w:rPr>
-                              <w:rFonts w:ascii="Cambria Math" w:hAnsi="Cambria Math" w:cs="Cambria Math"/>
-                            </w:rPr>
-                            <m:t>-</m:t>
-                          </m:r>
-                          <m:r>
-                            <w:rPr>
-                              <w:rFonts w:ascii="Cambria Math" w:hAnsi="Cambria Math" w:cs="Cambria Math"/>
-                            </w:rPr>
-                            <m:t>0</m:t>
+                            <m:t>X1-Ws1</m:t>
                           </m:r>
                         </m:e>
                       </m:d>
@@ -42779,19 +42493,7 @@
                             <w:rPr>
                               <w:rFonts w:ascii="Cambria Math" w:hAnsi="Cambria Math" w:cs="Cambria Math"/>
                             </w:rPr>
-                            <m:t>0</m:t>
-                          </m:r>
-                          <m:r>
-                            <w:rPr>
-                              <w:rFonts w:ascii="Cambria Math" w:hAnsi="Cambria Math" w:cs="Cambria Math"/>
-                            </w:rPr>
-                            <m:t>-</m:t>
-                          </m:r>
-                          <m:r>
-                            <w:rPr>
-                              <w:rFonts w:ascii="Cambria Math" w:hAnsi="Cambria Math" w:cs="Cambria Math"/>
-                            </w:rPr>
-                            <m:t>1</m:t>
+                            <m:t>X2-Ws2</m:t>
                           </m:r>
                         </m:e>
                       </m:d>
@@ -42835,19 +42537,7 @@
                             <w:rPr>
                               <w:rFonts w:ascii="Cambria Math" w:hAnsi="Cambria Math" w:cs="Cambria Math"/>
                             </w:rPr>
-                            <m:t>0</m:t>
-                          </m:r>
-                          <m:r>
-                            <w:rPr>
-                              <w:rFonts w:ascii="Cambria Math" w:hAnsi="Cambria Math" w:cs="Cambria Math"/>
-                            </w:rPr>
-                            <m:t>-</m:t>
-                          </m:r>
-                          <m:r>
-                            <w:rPr>
-                              <w:rFonts w:ascii="Cambria Math" w:hAnsi="Cambria Math" w:cs="Cambria Math"/>
-                            </w:rPr>
-                            <m:t>0</m:t>
+                            <m:t>X3-Ws3</m:t>
                           </m:r>
                         </m:e>
                       </m:d>
@@ -42883,7 +42573,7 @@
                   <m:endChr m:val="|"/>
                   <m:ctrlPr>
                     <w:rPr>
-                      <w:rFonts w:ascii="Cambria Math" w:cs="Cambria Math"/>
+                      <w:rFonts w:ascii="Cambria Math" w:hAnsi="Cambria Math" w:cs="Cambria Math"/>
                       <w:i/>
                     </w:rPr>
                   </m:ctrlPr>
@@ -42895,7 +42585,221 @@
                       <m:endChr m:val="|"/>
                       <m:ctrlPr>
                         <w:rPr>
+                          <w:rFonts w:ascii="Cambria Math" w:hAnsi="Cambria Math" w:cs="Cambria Math"/>
+                          <w:i/>
+                        </w:rPr>
+                      </m:ctrlPr>
+                    </m:dPr>
+                    <m:e>
+                      <m:r>
+                        <w:rPr>
                           <w:rFonts w:ascii="Cambria Math" w:cs="Cambria Math"/>
+                        </w:rPr>
+                        <m:t>X</m:t>
+                      </m:r>
+                      <m:r>
+                        <w:rPr>
+                          <w:rFonts w:ascii="Cambria Math" w:cs="Cambria Math"/>
+                        </w:rPr>
+                        <m:t>-</m:t>
+                      </m:r>
+                      <m:r>
+                        <w:rPr>
+                          <w:rFonts w:ascii="Cambria Math" w:cs="Cambria Math"/>
+                        </w:rPr>
+                        <m:t>Ws</m:t>
+                      </m:r>
+                    </m:e>
+                  </m:d>
+                </m:e>
+              </m:d>
+              <m:r>
+                <m:rPr>
+                  <m:sty m:val="p"/>
+                </m:rPr>
+                <w:rPr>
+                  <w:rFonts w:ascii="Cambria Math" w:hAnsi="Cambria Math" w:cs="Cambria Math"/>
+                </w:rPr>
+                <m:t>=</m:t>
+              </m:r>
+              <m:rad>
+                <m:radPr>
+                  <m:degHide m:val="1"/>
+                  <m:ctrlPr>
+                    <w:rPr>
+                      <w:rFonts w:ascii="Cambria Math" w:hAnsi="Cambria Math" w:cs="Cambria Math"/>
+                    </w:rPr>
+                  </m:ctrlPr>
+                </m:radPr>
+                <m:deg/>
+                <m:e>
+                  <m:sSup>
+                    <m:sSupPr>
+                      <m:ctrlPr>
+                        <w:rPr>
+                          <w:rFonts w:ascii="Cambria Math" w:hAnsi="Cambria Math" w:cs="Cambria Math"/>
+                          <w:i/>
+                        </w:rPr>
+                      </m:ctrlPr>
+                    </m:sSupPr>
+                    <m:e>
+                      <m:d>
+                        <m:dPr>
+                          <m:ctrlPr>
+                            <w:rPr>
+                              <w:rFonts w:ascii="Cambria Math" w:hAnsi="Cambria Math" w:cs="Cambria Math"/>
+                              <w:i/>
+                            </w:rPr>
+                          </m:ctrlPr>
+                        </m:dPr>
+                        <m:e>
+                          <m:r>
+                            <w:rPr>
+                              <w:rFonts w:ascii="Cambria Math" w:hAnsi="Cambria Math" w:cs="Cambria Math"/>
+                            </w:rPr>
+                            <m:t>1-0</m:t>
+                          </m:r>
+                        </m:e>
+                      </m:d>
+                    </m:e>
+                    <m:sup>
+                      <m:r>
+                        <w:rPr>
+                          <w:rFonts w:ascii="Cambria Math" w:hAnsi="Cambria Math" w:cs="Cambria Math"/>
+                        </w:rPr>
+                        <m:t>2</m:t>
+                      </m:r>
+                    </m:sup>
+                  </m:sSup>
+                  <m:r>
+                    <w:rPr>
+                      <w:rFonts w:ascii="Cambria Math" w:hAnsi="Cambria Math" w:cs="Cambria Math"/>
+                    </w:rPr>
+                    <m:t xml:space="preserve"> </m:t>
+                  </m:r>
+                  <m:sSup>
+                    <m:sSupPr>
+                      <m:ctrlPr>
+                        <w:rPr>
+                          <w:rFonts w:ascii="Cambria Math" w:hAnsi="Cambria Math" w:cs="Cambria Math"/>
+                          <w:i/>
+                        </w:rPr>
+                      </m:ctrlPr>
+                    </m:sSupPr>
+                    <m:e>
+                      <m:r>
+                        <w:rPr>
+                          <w:rFonts w:ascii="Cambria Math" w:hAnsi="Cambria Math" w:cs="Cambria Math"/>
+                        </w:rPr>
+                        <m:t xml:space="preserve">+ </m:t>
+                      </m:r>
+                      <m:d>
+                        <m:dPr>
+                          <m:ctrlPr>
+                            <w:rPr>
+                              <w:rFonts w:ascii="Cambria Math" w:hAnsi="Cambria Math" w:cs="Cambria Math"/>
+                              <w:i/>
+                            </w:rPr>
+                          </m:ctrlPr>
+                        </m:dPr>
+                        <m:e>
+                          <m:r>
+                            <w:rPr>
+                              <w:rFonts w:ascii="Cambria Math" w:hAnsi="Cambria Math" w:cs="Cambria Math"/>
+                            </w:rPr>
+                            <m:t>0-1</m:t>
+                          </m:r>
+                        </m:e>
+                      </m:d>
+                    </m:e>
+                    <m:sup>
+                      <m:r>
+                        <w:rPr>
+                          <w:rFonts w:ascii="Cambria Math" w:hAnsi="Cambria Math" w:cs="Cambria Math"/>
+                        </w:rPr>
+                        <m:t>2</m:t>
+                      </m:r>
+                    </m:sup>
+                  </m:sSup>
+                  <m:r>
+                    <w:rPr>
+                      <w:rFonts w:ascii="Cambria Math" w:hAnsi="Cambria Math" w:cs="Cambria Math"/>
+                    </w:rPr>
+                    <m:t xml:space="preserve">+ </m:t>
+                  </m:r>
+                  <m:sSup>
+                    <m:sSupPr>
+                      <m:ctrlPr>
+                        <w:rPr>
+                          <w:rFonts w:ascii="Cambria Math" w:hAnsi="Cambria Math" w:cs="Cambria Math"/>
+                          <w:i/>
+                        </w:rPr>
+                      </m:ctrlPr>
+                    </m:sSupPr>
+                    <m:e>
+                      <m:d>
+                        <m:dPr>
+                          <m:ctrlPr>
+                            <w:rPr>
+                              <w:rFonts w:ascii="Cambria Math" w:hAnsi="Cambria Math" w:cs="Cambria Math"/>
+                              <w:i/>
+                            </w:rPr>
+                          </m:ctrlPr>
+                        </m:dPr>
+                        <m:e>
+                          <m:r>
+                            <w:rPr>
+                              <w:rFonts w:ascii="Cambria Math" w:hAnsi="Cambria Math" w:cs="Cambria Math"/>
+                            </w:rPr>
+                            <m:t>0-0</m:t>
+                          </m:r>
+                        </m:e>
+                      </m:d>
+                    </m:e>
+                    <m:sup>
+                      <m:r>
+                        <w:rPr>
+                          <w:rFonts w:ascii="Cambria Math" w:hAnsi="Cambria Math" w:cs="Cambria Math"/>
+                        </w:rPr>
+                        <m:t>2</m:t>
+                      </m:r>
+                    </m:sup>
+                  </m:sSup>
+                  <m:r>
+                    <w:rPr>
+                      <w:rFonts w:ascii="Cambria Math" w:hAnsi="Cambria Math" w:cs="Cambria Math"/>
+                    </w:rPr>
+                    <m:t>+…</m:t>
+                  </m:r>
+                </m:e>
+              </m:rad>
+              <m:ctrlPr>
+                <w:rPr>
+                  <w:rFonts w:ascii="Cambria Math" w:eastAsia="Cambria Math" w:hAnsi="Cambria Math" w:cs="Cambria Math"/>
+                  <w:i/>
+                </w:rPr>
+              </m:ctrlPr>
+            </m:e>
+            <m:e>
+              <m:d>
+                <m:dPr>
+                  <m:begChr m:val="|"/>
+                  <m:endChr m:val="|"/>
+                  <m:ctrlPr>
+                    <w:rPr>
+                      <w:rFonts w:ascii="Cambria Math" w:hAnsi="Cambria Math" w:cs="Cambria Math"/>
+                      <w:i/>
+                    </w:rPr>
+                  </m:ctrlPr>
+                </m:dPr>
+                <m:e>
+                  <m:d>
+                    <m:dPr>
+                      <m:begChr m:val="|"/>
+                      <m:endChr m:val="|"/>
+                      <m:ctrlPr>
+                        <w:rPr>
+                          <w:rFonts w:ascii="Cambria Math" w:hAnsi="Cambria Math" w:cs="Cambria Math"/>
                           <w:i/>
                         </w:rPr>
                       </m:ctrlPr>
@@ -43011,7 +42915,7 @@
                   <m:endChr m:val="|"/>
                   <m:ctrlPr>
                     <w:rPr>
-                      <w:rFonts w:ascii="Cambria Math" w:cs="Cambria Math"/>
+                      <w:rFonts w:ascii="Cambria Math" w:hAnsi="Cambria Math" w:cs="Cambria Math"/>
                       <w:i/>
                     </w:rPr>
                   </m:ctrlPr>
@@ -43023,7 +42927,7 @@
                       <m:endChr m:val="|"/>
                       <m:ctrlPr>
                         <w:rPr>
-                          <w:rFonts w:ascii="Cambria Math" w:cs="Cambria Math"/>
+                          <w:rFonts w:ascii="Cambria Math" w:hAnsi="Cambria Math" w:cs="Cambria Math"/>
                           <w:i/>
                         </w:rPr>
                       </m:ctrlPr>
@@ -43045,19 +42949,7 @@
                         <w:rPr>
                           <w:rFonts w:ascii="Cambria Math" w:cs="Cambria Math"/>
                         </w:rPr>
-                        <m:t>W</m:t>
-                      </m:r>
-                      <m:r>
-                        <w:rPr>
-                          <w:rFonts w:ascii="Cambria Math" w:cs="Cambria Math"/>
-                        </w:rPr>
-                        <m:t>n</m:t>
-                      </m:r>
-                      <m:r>
-                        <w:rPr>
-                          <w:rFonts w:ascii="Cambria Math" w:cs="Cambria Math"/>
-                        </w:rPr>
-                        <m:t>s</m:t>
+                        <m:t>Wns</m:t>
                       </m:r>
                     </m:e>
                   </m:d>
@@ -43107,19 +42999,7 @@
                             <w:rPr>
                               <w:rFonts w:ascii="Cambria Math" w:hAnsi="Cambria Math" w:cs="Cambria Math"/>
                             </w:rPr>
-                            <m:t>X1-W</m:t>
-                          </m:r>
-                          <m:r>
-                            <w:rPr>
-                              <w:rFonts w:ascii="Cambria Math" w:hAnsi="Cambria Math" w:cs="Cambria Math"/>
-                            </w:rPr>
-                            <m:t>n</m:t>
-                          </m:r>
-                          <m:r>
-                            <w:rPr>
-                              <w:rFonts w:ascii="Cambria Math" w:hAnsi="Cambria Math" w:cs="Cambria Math"/>
-                            </w:rPr>
-                            <m:t>s1</m:t>
+                            <m:t>X1-Wns1</m:t>
                           </m:r>
                         </m:e>
                       </m:d>
@@ -43169,19 +43049,7 @@
                             <w:rPr>
                               <w:rFonts w:ascii="Cambria Math" w:hAnsi="Cambria Math" w:cs="Cambria Math"/>
                             </w:rPr>
-                            <m:t>X2-W</m:t>
-                          </m:r>
-                          <m:r>
-                            <w:rPr>
-                              <w:rFonts w:ascii="Cambria Math" w:hAnsi="Cambria Math" w:cs="Cambria Math"/>
-                            </w:rPr>
-                            <m:t>n</m:t>
-                          </m:r>
-                          <m:r>
-                            <w:rPr>
-                              <w:rFonts w:ascii="Cambria Math" w:hAnsi="Cambria Math" w:cs="Cambria Math"/>
-                            </w:rPr>
-                            <m:t>s2</m:t>
+                            <m:t>X2-Wns2</m:t>
                           </m:r>
                         </m:e>
                       </m:d>
@@ -43225,19 +43093,7 @@
                             <w:rPr>
                               <w:rFonts w:ascii="Cambria Math" w:hAnsi="Cambria Math" w:cs="Cambria Math"/>
                             </w:rPr>
-                            <m:t>X3-W</m:t>
-                          </m:r>
-                          <m:r>
-                            <w:rPr>
-                              <w:rFonts w:ascii="Cambria Math" w:hAnsi="Cambria Math" w:cs="Cambria Math"/>
-                            </w:rPr>
-                            <m:t>n</m:t>
-                          </m:r>
-                          <m:r>
-                            <w:rPr>
-                              <w:rFonts w:ascii="Cambria Math" w:hAnsi="Cambria Math" w:cs="Cambria Math"/>
-                            </w:rPr>
-                            <m:t>s3</m:t>
+                            <m:t>X3-Wns3</m:t>
                           </m:r>
                         </m:e>
                       </m:d>
@@ -43273,7 +43129,7 @@
                   <m:endChr m:val="|"/>
                   <m:ctrlPr>
                     <w:rPr>
-                      <w:rFonts w:ascii="Cambria Math" w:cs="Cambria Math"/>
+                      <w:rFonts w:ascii="Cambria Math" w:hAnsi="Cambria Math" w:cs="Cambria Math"/>
                       <w:i/>
                     </w:rPr>
                   </m:ctrlPr>
@@ -43285,7 +43141,7 @@
                       <m:endChr m:val="|"/>
                       <m:ctrlPr>
                         <w:rPr>
-                          <w:rFonts w:ascii="Cambria Math" w:cs="Cambria Math"/>
+                          <w:rFonts w:ascii="Cambria Math" w:hAnsi="Cambria Math" w:cs="Cambria Math"/>
                           <w:i/>
                         </w:rPr>
                       </m:ctrlPr>
@@ -43307,19 +43163,7 @@
                         <w:rPr>
                           <w:rFonts w:ascii="Cambria Math" w:cs="Cambria Math"/>
                         </w:rPr>
-                        <m:t>W</m:t>
-                      </m:r>
-                      <m:r>
-                        <w:rPr>
-                          <w:rFonts w:ascii="Cambria Math" w:cs="Cambria Math"/>
-                        </w:rPr>
-                        <m:t>n</m:t>
-                      </m:r>
-                      <m:r>
-                        <w:rPr>
-                          <w:rFonts w:ascii="Cambria Math" w:cs="Cambria Math"/>
-                        </w:rPr>
-                        <m:t>s</m:t>
+                        <m:t>Wns</m:t>
                       </m:r>
                     </m:e>
                   </m:d>
@@ -43369,13 +43213,7 @@
                             <w:rPr>
                               <w:rFonts w:ascii="Cambria Math" w:hAnsi="Cambria Math" w:cs="Cambria Math"/>
                             </w:rPr>
-                            <m:t>1-</m:t>
-                          </m:r>
-                          <m:r>
-                            <w:rPr>
-                              <w:rFonts w:ascii="Cambria Math" w:hAnsi="Cambria Math" w:cs="Cambria Math"/>
-                            </w:rPr>
-                            <m:t>1</m:t>
+                            <m:t>1-1</m:t>
                           </m:r>
                         </m:e>
                       </m:d>
@@ -43425,13 +43263,7 @@
                             <w:rPr>
                               <w:rFonts w:ascii="Cambria Math" w:hAnsi="Cambria Math" w:cs="Cambria Math"/>
                             </w:rPr>
-                            <m:t>0-</m:t>
-                          </m:r>
-                          <m:r>
-                            <w:rPr>
-                              <w:rFonts w:ascii="Cambria Math" w:hAnsi="Cambria Math" w:cs="Cambria Math"/>
-                            </w:rPr>
-                            <m:t>1</m:t>
+                            <m:t>0-1</m:t>
                           </m:r>
                         </m:e>
                       </m:d>
@@ -43511,7 +43343,7 @@
                   <m:endChr m:val="|"/>
                   <m:ctrlPr>
                     <w:rPr>
-                      <w:rFonts w:ascii="Cambria Math" w:cs="Cambria Math"/>
+                      <w:rFonts w:ascii="Cambria Math" w:hAnsi="Cambria Math" w:cs="Cambria Math"/>
                       <w:i/>
                     </w:rPr>
                   </m:ctrlPr>
@@ -43523,7 +43355,7 @@
                       <m:endChr m:val="|"/>
                       <m:ctrlPr>
                         <w:rPr>
-                          <w:rFonts w:ascii="Cambria Math" w:cs="Cambria Math"/>
+                          <w:rFonts w:ascii="Cambria Math" w:hAnsi="Cambria Math" w:cs="Cambria Math"/>
                           <w:i/>
                         </w:rPr>
                       </m:ctrlPr>
@@ -43545,19 +43377,7 @@
                         <w:rPr>
                           <w:rFonts w:ascii="Cambria Math" w:cs="Cambria Math"/>
                         </w:rPr>
-                        <m:t>W</m:t>
-                      </m:r>
-                      <m:r>
-                        <w:rPr>
-                          <w:rFonts w:ascii="Cambria Math" w:cs="Cambria Math"/>
-                        </w:rPr>
-                        <m:t>n</m:t>
-                      </m:r>
-                      <m:r>
-                        <w:rPr>
-                          <w:rFonts w:ascii="Cambria Math" w:cs="Cambria Math"/>
-                        </w:rPr>
-                        <m:t>s</m:t>
+                        <m:t>Wns</m:t>
                       </m:r>
                     </m:e>
                   </m:d>
@@ -43587,13 +43407,7 @@
                     <w:rPr>
                       <w:rFonts w:ascii="Cambria Math" w:hAnsi="Cambria Math" w:cs="Cambria Math"/>
                     </w:rPr>
-                    <m:t>0</m:t>
-                  </m:r>
-                  <m:r>
-                    <w:rPr>
-                      <w:rFonts w:ascii="Cambria Math" w:hAnsi="Cambria Math" w:cs="Cambria Math"/>
-                    </w:rPr>
-                    <m:t>+1+0</m:t>
+                    <m:t>0+1+0</m:t>
                   </m:r>
                 </m:e>
               </m:rad>
@@ -43601,13 +43415,7 @@
                 <w:rPr>
                   <w:rFonts w:ascii="Cambria Math" w:hAnsi="Cambria Math"/>
                 </w:rPr>
-                <m:t>=</m:t>
-              </m:r>
-              <m:r>
-                <w:rPr>
-                  <w:rFonts w:ascii="Cambria Math" w:hAnsi="Cambria Math"/>
-                </w:rPr>
-                <m:t>1</m:t>
+                <m:t>=1</m:t>
               </m:r>
               <m:r>
                 <m:rPr>
@@ -44256,6 +44064,8 @@
         </w:rPr>
         <w:t>.</w:t>
       </w:r>
+      <w:bookmarkStart w:id="34" w:name="_GoBack"/>
+      <w:bookmarkEnd w:id="34"/>
     </w:p>
     <w:p>
       <w:pPr>
@@ -44332,7 +44142,7 @@
                 <w:rPr>
                   <w:rFonts w:ascii="Cambria Math" w:hAnsi="Cambria Math" w:cs="Cambria Math"/>
                 </w:rPr>
-                <m:t>=</m:t>
+                <m:t>=α-</m:t>
               </m:r>
               <m:r>
                 <m:rPr>
@@ -44341,45 +44151,19 @@
                 <w:rPr>
                   <w:rFonts w:ascii="Cambria Math" w:hAnsi="Cambria Math" w:cs="Cambria Math"/>
                 </w:rPr>
-                <m:t>α-</m:t>
+                <m:t>(</m:t>
               </m:r>
               <m:r>
                 <w:rPr>
                   <w:rFonts w:ascii="Cambria Math" w:hAnsi="Cambria Math" w:cs="Cambria Math"/>
                 </w:rPr>
-                <m:t>α(</m:t>
+                <m:t>α</m:t>
               </m:r>
-              <m:f>
-                <m:fPr>
-                  <m:ctrlPr>
-                    <w:rPr>
-                      <w:rFonts w:ascii="Cambria Math" w:hAnsi="Cambria Math" w:cs="Cambria Math"/>
-                      <w:i/>
-                    </w:rPr>
-                  </m:ctrlPr>
-                </m:fPr>
-                <m:num>
-                  <m:r>
-                    <w:rPr>
-                      <w:rFonts w:ascii="Cambria Math" w:hAnsi="Cambria Math" w:cs="Cambria Math"/>
-                    </w:rPr>
-                    <m:t>1</m:t>
-                  </m:r>
-                </m:num>
-                <m:den>
-                  <m:r>
-                    <w:rPr>
-                      <w:rFonts w:ascii="Cambria Math" w:hAnsi="Cambria Math" w:cs="Cambria Math"/>
-                    </w:rPr>
-                    <m:t>MaxEpoch</m:t>
-                  </m:r>
-                </m:den>
-              </m:f>
               <m:r>
                 <w:rPr>
                   <w:rFonts w:ascii="Cambria Math" w:hAnsi="Cambria Math" w:cs="Cambria Math"/>
                 </w:rPr>
-                <m:t>)</m:t>
+                <m:t>*eps)</m:t>
               </m:r>
               <m:r>
                 <m:rPr>
@@ -44966,15 +44750,7 @@
         <w:rPr>
           <w:lang w:val="en-US"/>
         </w:rPr>
-        <w:t>The results of each test will also be seen. Are the 1,2,3,4 and 5 Naive Bayes tests the accuracy results much different or almost the same. Similarly, the results of the 1,2,3,4 and 5 LVQ tests are the accuracy results much different or almost the sa</w:t>
-      </w:r>
-      <w:bookmarkStart w:id="34" w:name="_GoBack"/>
-      <w:bookmarkEnd w:id="34"/>
-      <w:r>
-        <w:rPr>
-          <w:lang w:val="en-US"/>
-        </w:rPr>
-        <w:t>me.</w:t>
+        <w:t>The results of each test will also be seen. Are the 1,2,3,4 and 5 Naive Bayes tests the accuracy results much different or almost the same. Similarly, the results of the 1,2,3,4 and 5 LVQ tests are the accuracy results much different or almost the same.</w:t>
       </w:r>
     </w:p>
     <w:p>
@@ -45474,21 +45250,7 @@
         <w:rPr>
           <w:lang w:val="en-US"/>
         </w:rPr>
-        <w:t xml:space="preserve"> style “Code</w:t>
-      </w:r>
-      <w:proofErr w:type="gramStart"/>
-      <w:r>
-        <w:rPr>
-          <w:lang w:val="en-US"/>
-        </w:rPr>
-        <w:t>” .</w:t>
-      </w:r>
-      <w:proofErr w:type="gramEnd"/>
-      <w:r>
-        <w:rPr>
-          <w:lang w:val="en-US"/>
-        </w:rPr>
-        <w:t xml:space="preserve"> </w:t>
+        <w:t xml:space="preserve"> style “Code”. </w:t>
       </w:r>
       <w:proofErr w:type="spellStart"/>
       <w:r>
@@ -49242,6 +49004,7 @@
         <w:docPartUnique/>
       </w:docPartObj>
     </w:sdtPr>
+    <w:sdtEndPr/>
     <w:sdtContent>
       <w:p>
         <w:pPr>
@@ -49283,6 +49046,7 @@
         <w:docPartUnique/>
       </w:docPartObj>
     </w:sdtPr>
+    <w:sdtEndPr/>
     <w:sdtContent>
       <w:p>
         <w:pPr>
@@ -54291,7 +54055,7 @@
 </file>
 
 <file path=customXml/itemProps1.xml><?xml version="1.0" encoding="utf-8"?>
-<ds:datastoreItem xmlns:ds="http://schemas.openxmlformats.org/officeDocument/2006/customXml" ds:itemID="{82C68F41-4482-4EAE-9900-0431D3B96B13}">
+<ds:datastoreItem xmlns:ds="http://schemas.openxmlformats.org/officeDocument/2006/customXml" ds:itemID="{8201DE8E-08A0-4CB3-806A-AB76659DED33}">
   <ds:schemaRefs>
     <ds:schemaRef ds:uri="http://schemas.openxmlformats.org/officeDocument/2006/bibliography"/>
   </ds:schemaRefs>

</xml_diff>